<commit_message>
some updates after 1st week HS18
</commit_message>
<xml_diff>
--- a/LABORATORY/SiSy_lab1_intro/SiSy_lab1A_Math_Basics/SiSy_lab1A_Math_Basics.docx
+++ b/LABORATORY/SiSy_lab1_intro/SiSy_lab1A_Math_Basics/SiSy_lab1A_Math_Basics.docx
@@ -375,10 +375,10 @@
             <v:path o:extrusionok="f" gradientshapeok="t" o:connecttype="rect"/>
             <o:lock v:ext="edit" aspectratio="t"/>
           </v:shapetype>
-          <v:shape id="_x0000_i1025" type="#_x0000_t75" style="width:89.9pt;height:50.35pt" o:ole="">
+          <v:shape id="_x0000_i1025" type="#_x0000_t75" style="width:90pt;height:50.25pt" o:ole="">
             <v:imagedata r:id="rId8" o:title=""/>
           </v:shape>
-          <o:OLEObject Type="Embed" ProgID="Equation.3" ShapeID="_x0000_i1025" DrawAspect="Content" ObjectID="_1598098364" r:id="rId9"/>
+          <o:OLEObject Type="Embed" ProgID="Equation.3" ShapeID="_x0000_i1025" DrawAspect="Content" ObjectID="_1598959364" r:id="rId9"/>
         </w:object>
       </w:r>
     </w:p>
@@ -482,10 +482,10 @@
           <w:position w:val="-46"/>
         </w:rPr>
         <w:object w:dxaOrig="3140" w:dyaOrig="1060">
-          <v:shape id="_x0000_i1026" type="#_x0000_t75" style="width:156.05pt;height:53.25pt" o:ole="">
+          <v:shape id="_x0000_i1026" type="#_x0000_t75" style="width:156pt;height:53.25pt" o:ole="">
             <v:imagedata r:id="rId10" o:title=""/>
           </v:shape>
-          <o:OLEObject Type="Embed" ProgID="Equation.3" ShapeID="_x0000_i1026" DrawAspect="Content" ObjectID="_1598098365" r:id="rId11"/>
+          <o:OLEObject Type="Embed" ProgID="Equation.3" ShapeID="_x0000_i1026" DrawAspect="Content" ObjectID="_1598959365" r:id="rId11"/>
         </w:object>
       </w:r>
     </w:p>
@@ -622,13 +622,22 @@
                     <w:rFonts w:ascii="Cambria Math" w:hAnsi="Cambria Math" w:cs="Arial"/>
                     <w:lang w:val="en-GB"/>
                   </w:rPr>
-                  <m:t>∓3</m:t>
+                  <m:t>+</m:t>
+                </m:r>
+                <m:r>
+                  <w:rPr>
+                    <w:rFonts w:ascii="Cambria Math" w:hAnsi="Cambria Math" w:cs="Arial"/>
+                    <w:lang w:val="en-GB"/>
+                  </w:rPr>
+                  <m:t>3</m:t>
                 </m:r>
               </m:sup>
             </m:sSup>
           </m:e>
         </m:d>
       </m:oMath>
+      <w:bookmarkStart w:id="0" w:name="_GoBack"/>
+      <w:bookmarkEnd w:id="0"/>
     </w:p>
     <w:p>
       <w:pPr>
@@ -853,10 +862,10 @@
           <w:position w:val="-118"/>
         </w:rPr>
         <w:object w:dxaOrig="2620" w:dyaOrig="2520">
-          <v:shape id="_x0000_i1027" type="#_x0000_t75" style="width:131.95pt;height:126.1pt" o:ole="">
+          <v:shape id="_x0000_i1027" type="#_x0000_t75" style="width:132pt;height:126pt" o:ole="">
             <v:imagedata r:id="rId12" o:title=""/>
           </v:shape>
-          <o:OLEObject Type="Embed" ProgID="Equation.3" ShapeID="_x0000_i1027" DrawAspect="Content" ObjectID="_1598098366" r:id="rId13"/>
+          <o:OLEObject Type="Embed" ProgID="Equation.3" ShapeID="_x0000_i1027" DrawAspect="Content" ObjectID="_1598959366" r:id="rId13"/>
         </w:object>
       </w:r>
     </w:p>
@@ -990,10 +999,10 @@
           <w:position w:val="-84"/>
         </w:rPr>
         <w:object w:dxaOrig="1340" w:dyaOrig="1800">
-          <v:shape id="_x0000_i1028" type="#_x0000_t75" style="width:66.6pt;height:89.9pt" o:ole="">
+          <v:shape id="_x0000_i1028" type="#_x0000_t75" style="width:66.75pt;height:90pt" o:ole="">
             <v:imagedata r:id="rId14" o:title=""/>
           </v:shape>
-          <o:OLEObject Type="Embed" ProgID="Equation.3" ShapeID="_x0000_i1028" DrawAspect="Content" ObjectID="_1598098367" r:id="rId15"/>
+          <o:OLEObject Type="Embed" ProgID="Equation.3" ShapeID="_x0000_i1028" DrawAspect="Content" ObjectID="_1598959367" r:id="rId15"/>
         </w:object>
       </w:r>
     </w:p>
@@ -1085,14 +1094,7 @@
           <w:rFonts w:cs="Arial"/>
           <w:lang w:val="en-GB"/>
         </w:rPr>
-        <w:t xml:space="preserve"> </w:t>
-      </w:r>
-      <w:r>
-        <w:rPr>
-          <w:rFonts w:cs="Arial"/>
-          <w:lang w:val="en-GB"/>
-        </w:rPr>
-        <w:t xml:space="preserve">Check the code snippet for exercise 5 inside </w:t>
+        <w:t xml:space="preserve"> Check the code snippet for exercise 5 inside </w:t>
       </w:r>
       <w:r>
         <w:rPr>
@@ -1174,8 +1176,6 @@
           <w:lang w:val="en-GB"/>
         </w:rPr>
       </w:pPr>
-      <w:bookmarkStart w:id="0" w:name="_GoBack"/>
-      <w:bookmarkEnd w:id="0"/>
     </w:p>
     <w:p>
       <w:pPr>
@@ -1345,10 +1345,10 @@
           <w:position w:val="-134"/>
         </w:rPr>
         <w:object w:dxaOrig="1400" w:dyaOrig="2780">
-          <v:shape id="_x0000_i1029" type="#_x0000_t75" style="width:70.35pt;height:138.6pt" o:ole="">
+          <v:shape id="_x0000_i1029" type="#_x0000_t75" style="width:70.5pt;height:138.75pt" o:ole="">
             <v:imagedata r:id="rId16" o:title=""/>
           </v:shape>
-          <o:OLEObject Type="Embed" ProgID="Equation.3" ShapeID="_x0000_i1029" DrawAspect="Content" ObjectID="_1598098368" r:id="rId17"/>
+          <o:OLEObject Type="Embed" ProgID="Equation.3" ShapeID="_x0000_i1029" DrawAspect="Content" ObjectID="_1598959368" r:id="rId17"/>
         </w:object>
       </w:r>
     </w:p>
@@ -1417,10 +1417,10 @@
           <w:position w:val="-10"/>
         </w:rPr>
         <w:object w:dxaOrig="1440" w:dyaOrig="340">
-          <v:shape id="_x0000_i1030" type="#_x0000_t75" style="width:1in;height:16.65pt" o:ole="">
+          <v:shape id="_x0000_i1030" type="#_x0000_t75" style="width:1in;height:16.5pt" o:ole="">
             <v:imagedata r:id="rId18" o:title=""/>
           </v:shape>
-          <o:OLEObject Type="Embed" ProgID="Equation.3" ShapeID="_x0000_i1030" DrawAspect="Content" ObjectID="_1598098369" r:id="rId19"/>
+          <o:OLEObject Type="Embed" ProgID="Equation.3" ShapeID="_x0000_i1030" DrawAspect="Content" ObjectID="_1598959369" r:id="rId19"/>
         </w:object>
       </w:r>
       <w:r>
@@ -1460,10 +1460,10 @@
           <w:position w:val="-14"/>
         </w:rPr>
         <w:object w:dxaOrig="2320" w:dyaOrig="420">
-          <v:shape id="_x0000_i1031" type="#_x0000_t75" style="width:116.1pt;height:20.4pt" o:ole="">
+          <v:shape id="_x0000_i1031" type="#_x0000_t75" style="width:116.25pt;height:20.25pt" o:ole="">
             <v:imagedata r:id="rId20" o:title=""/>
           </v:shape>
-          <o:OLEObject Type="Embed" ProgID="Equation.3" ShapeID="_x0000_i1031" DrawAspect="Content" ObjectID="_1598098370" r:id="rId21"/>
+          <o:OLEObject Type="Embed" ProgID="Equation.3" ShapeID="_x0000_i1031" DrawAspect="Content" ObjectID="_1598959370" r:id="rId21"/>
         </w:object>
       </w:r>
     </w:p>
@@ -1509,10 +1509,10 @@
           <w:position w:val="-14"/>
         </w:rPr>
         <w:object w:dxaOrig="2740" w:dyaOrig="400">
-          <v:shape id="_x0000_i1032" type="#_x0000_t75" style="width:137.35pt;height:19.55pt" o:ole="">
+          <v:shape id="_x0000_i1032" type="#_x0000_t75" style="width:137.25pt;height:19.5pt" o:ole="">
             <v:imagedata r:id="rId22" o:title=""/>
           </v:shape>
-          <o:OLEObject Type="Embed" ProgID="Equation.3" ShapeID="_x0000_i1032" DrawAspect="Content" ObjectID="_1598098371" r:id="rId23"/>
+          <o:OLEObject Type="Embed" ProgID="Equation.3" ShapeID="_x0000_i1032" DrawAspect="Content" ObjectID="_1598959371" r:id="rId23"/>
         </w:object>
       </w:r>
     </w:p>
@@ -1581,10 +1581,10 @@
           <w:position w:val="-28"/>
         </w:rPr>
         <w:object w:dxaOrig="1480" w:dyaOrig="660">
-          <v:shape id="_x0000_i1033" type="#_x0000_t75" style="width:73.65pt;height:33.7pt" o:ole="">
+          <v:shape id="_x0000_i1033" type="#_x0000_t75" style="width:73.5pt;height:33.75pt" o:ole="">
             <v:imagedata r:id="rId24" o:title=""/>
           </v:shape>
-          <o:OLEObject Type="Embed" ProgID="Equation.3" ShapeID="_x0000_i1033" DrawAspect="Content" ObjectID="_1598098372" r:id="rId25"/>
+          <o:OLEObject Type="Embed" ProgID="Equation.3" ShapeID="_x0000_i1033" DrawAspect="Content" ObjectID="_1598959372" r:id="rId25"/>
         </w:object>
       </w:r>
       <w:r>
@@ -1624,10 +1624,10 @@
           <w:position w:val="-14"/>
         </w:rPr>
         <w:object w:dxaOrig="2140" w:dyaOrig="400">
-          <v:shape id="_x0000_i1034" type="#_x0000_t75" style="width:106.55pt;height:19.55pt" o:ole="">
+          <v:shape id="_x0000_i1034" type="#_x0000_t75" style="width:106.5pt;height:19.5pt" o:ole="">
             <v:imagedata r:id="rId26" o:title=""/>
           </v:shape>
-          <o:OLEObject Type="Embed" ProgID="Equation.3" ShapeID="_x0000_i1034" DrawAspect="Content" ObjectID="_1598098373" r:id="rId27"/>
+          <o:OLEObject Type="Embed" ProgID="Equation.3" ShapeID="_x0000_i1034" DrawAspect="Content" ObjectID="_1598959373" r:id="rId27"/>
         </w:object>
       </w:r>
     </w:p>
@@ -1673,10 +1673,10 @@
           <w:position w:val="-14"/>
         </w:rPr>
         <w:object w:dxaOrig="2400" w:dyaOrig="400">
-          <v:shape id="_x0000_i1035" type="#_x0000_t75" style="width:119.85pt;height:19.55pt" o:ole="">
+          <v:shape id="_x0000_i1035" type="#_x0000_t75" style="width:120pt;height:19.5pt" o:ole="">
             <v:imagedata r:id="rId28" o:title=""/>
           </v:shape>
-          <o:OLEObject Type="Embed" ProgID="Equation.3" ShapeID="_x0000_i1035" DrawAspect="Content" ObjectID="_1598098374" r:id="rId29"/>
+          <o:OLEObject Type="Embed" ProgID="Equation.3" ShapeID="_x0000_i1035" DrawAspect="Content" ObjectID="_1598959374" r:id="rId29"/>
         </w:object>
       </w:r>
     </w:p>
@@ -1885,10 +1885,10 @@
           <w:position w:val="-12"/>
         </w:rPr>
         <w:object w:dxaOrig="2740" w:dyaOrig="360">
-          <v:shape id="_x0000_i1036" type="#_x0000_t75" style="width:137.35pt;height:17.9pt" o:ole="">
+          <v:shape id="_x0000_i1036" type="#_x0000_t75" style="width:137.25pt;height:18pt" o:ole="">
             <v:imagedata r:id="rId30" o:title=""/>
           </v:shape>
-          <o:OLEObject Type="Embed" ProgID="Equation.3" ShapeID="_x0000_i1036" DrawAspect="Content" ObjectID="_1598098375" r:id="rId31"/>
+          <o:OLEObject Type="Embed" ProgID="Equation.3" ShapeID="_x0000_i1036" DrawAspect="Content" ObjectID="_1598959375" r:id="rId31"/>
         </w:object>
       </w:r>
       <w:r>
@@ -1916,10 +1916,10 @@
           <w:position w:val="-50"/>
         </w:rPr>
         <w:object w:dxaOrig="1140" w:dyaOrig="1120">
-          <v:shape id="_x0000_i1037" type="#_x0000_t75" style="width:57pt;height:56.2pt" o:ole="">
+          <v:shape id="_x0000_i1037" type="#_x0000_t75" style="width:57pt;height:56.25pt" o:ole="">
             <v:imagedata r:id="rId32" o:title=""/>
           </v:shape>
-          <o:OLEObject Type="Embed" ProgID="Equation.3" ShapeID="_x0000_i1037" DrawAspect="Content" ObjectID="_1598098376" r:id="rId33"/>
+          <o:OLEObject Type="Embed" ProgID="Equation.3" ShapeID="_x0000_i1037" DrawAspect="Content" ObjectID="_1598959376" r:id="rId33"/>
         </w:object>
       </w:r>
     </w:p>
@@ -2028,10 +2028,10 @@
           <w:position w:val="-24"/>
         </w:rPr>
         <w:object w:dxaOrig="840" w:dyaOrig="620">
-          <v:shape id="_x0000_i1038" type="#_x0000_t75" style="width:42.85pt;height:30.8pt" o:ole="">
+          <v:shape id="_x0000_i1038" type="#_x0000_t75" style="width:42.75pt;height:30.75pt" o:ole="">
             <v:imagedata r:id="rId34" o:title=""/>
           </v:shape>
-          <o:OLEObject Type="Embed" ProgID="Equation.3" ShapeID="_x0000_i1038" DrawAspect="Content" ObjectID="_1598098377" r:id="rId35"/>
+          <o:OLEObject Type="Embed" ProgID="Equation.3" ShapeID="_x0000_i1038" DrawAspect="Content" ObjectID="_1598959377" r:id="rId35"/>
         </w:object>
       </w:r>
     </w:p>
@@ -2077,10 +2077,10 @@
           <w:position w:val="-24"/>
         </w:rPr>
         <w:object w:dxaOrig="840" w:dyaOrig="620">
-          <v:shape id="_x0000_i1039" type="#_x0000_t75" style="width:42.85pt;height:30.8pt" o:ole="">
+          <v:shape id="_x0000_i1039" type="#_x0000_t75" style="width:42.75pt;height:30.75pt" o:ole="">
             <v:imagedata r:id="rId36" o:title=""/>
           </v:shape>
-          <o:OLEObject Type="Embed" ProgID="Equation.3" ShapeID="_x0000_i1039" DrawAspect="Content" ObjectID="_1598098378" r:id="rId37"/>
+          <o:OLEObject Type="Embed" ProgID="Equation.3" ShapeID="_x0000_i1039" DrawAspect="Content" ObjectID="_1598959378" r:id="rId37"/>
         </w:object>
       </w:r>
     </w:p>
@@ -2262,10 +2262,10 @@
           <w:position w:val="-28"/>
         </w:rPr>
         <w:object w:dxaOrig="3260" w:dyaOrig="680">
-          <v:shape id="_x0000_i1040" type="#_x0000_t75" style="width:162.75pt;height:34.55pt" o:ole="">
+          <v:shape id="_x0000_i1040" type="#_x0000_t75" style="width:162.75pt;height:34.5pt" o:ole="">
             <v:imagedata r:id="rId38" o:title=""/>
           </v:shape>
-          <o:OLEObject Type="Embed" ProgID="Equation.3" ShapeID="_x0000_i1040" DrawAspect="Content" ObjectID="_1598098379" r:id="rId39"/>
+          <o:OLEObject Type="Embed" ProgID="Equation.3" ShapeID="_x0000_i1040" DrawAspect="Content" ObjectID="_1598959379" r:id="rId39"/>
         </w:object>
       </w:r>
       <w:r>
@@ -2316,10 +2316,10 @@
           <w:position w:val="-12"/>
         </w:rPr>
         <w:object w:dxaOrig="1020" w:dyaOrig="360">
-          <v:shape id="_x0000_i1041" type="#_x0000_t75" style="width:51.6pt;height:17.9pt" o:ole="">
+          <v:shape id="_x0000_i1041" type="#_x0000_t75" style="width:51.75pt;height:18pt" o:ole="">
             <v:imagedata r:id="rId40" o:title=""/>
           </v:shape>
-          <o:OLEObject Type="Embed" ProgID="Equation.3" ShapeID="_x0000_i1041" DrawAspect="Content" ObjectID="_1598098380" r:id="rId41"/>
+          <o:OLEObject Type="Embed" ProgID="Equation.3" ShapeID="_x0000_i1041" DrawAspect="Content" ObjectID="_1598959380" r:id="rId41"/>
         </w:object>
       </w:r>
     </w:p>
@@ -2890,10 +2890,10 @@
           <w:position w:val="-52"/>
         </w:rPr>
         <w:object w:dxaOrig="1980" w:dyaOrig="1160">
-          <v:shape id="_x0000_i1042" type="#_x0000_t75" style="width:99.05pt;height:57.85pt" o:ole="">
+          <v:shape id="_x0000_i1042" type="#_x0000_t75" style="width:99pt;height:57.75pt" o:ole="">
             <v:imagedata r:id="rId42" o:title=""/>
           </v:shape>
-          <o:OLEObject Type="Embed" ProgID="Equation.3" ShapeID="_x0000_i1042" DrawAspect="Content" ObjectID="_1598098381" r:id="rId43"/>
+          <o:OLEObject Type="Embed" ProgID="Equation.3" ShapeID="_x0000_i1042" DrawAspect="Content" ObjectID="_1598959381" r:id="rId43"/>
         </w:object>
       </w:r>
       <w:r>
@@ -3012,10 +3012,10 @@
           <w:position w:val="-28"/>
         </w:rPr>
         <w:object w:dxaOrig="2200" w:dyaOrig="680">
-          <v:shape id="_x0000_i1043" type="#_x0000_t75" style="width:109.45pt;height:34.55pt" o:ole="">
+          <v:shape id="_x0000_i1043" type="#_x0000_t75" style="width:109.5pt;height:34.5pt" o:ole="">
             <v:imagedata r:id="rId44" o:title=""/>
           </v:shape>
-          <o:OLEObject Type="Embed" ProgID="Equation.3" ShapeID="_x0000_i1043" DrawAspect="Content" ObjectID="_1598098382" r:id="rId45"/>
+          <o:OLEObject Type="Embed" ProgID="Equation.3" ShapeID="_x0000_i1043" DrawAspect="Content" ObjectID="_1598959382" r:id="rId45"/>
         </w:object>
       </w:r>
       <w:r>
@@ -3045,10 +3045,10 @@
           <w:position w:val="-12"/>
         </w:rPr>
         <w:object w:dxaOrig="1660" w:dyaOrig="360">
-          <v:shape id="_x0000_i1044" type="#_x0000_t75" style="width:84.05pt;height:17.9pt" o:ole="">
+          <v:shape id="_x0000_i1044" type="#_x0000_t75" style="width:84pt;height:18pt" o:ole="">
             <v:imagedata r:id="rId46" o:title=""/>
           </v:shape>
-          <o:OLEObject Type="Embed" ProgID="Equation.3" ShapeID="_x0000_i1044" DrawAspect="Content" ObjectID="_1598098383" r:id="rId47"/>
+          <o:OLEObject Type="Embed" ProgID="Equation.3" ShapeID="_x0000_i1044" DrawAspect="Content" ObjectID="_1598959383" r:id="rId47"/>
         </w:object>
       </w:r>
       <w:r>
@@ -3220,10 +3220,10 @@
           <w:position w:val="-16"/>
         </w:rPr>
         <w:object w:dxaOrig="2580" w:dyaOrig="440">
-          <v:shape id="_x0000_i1045" type="#_x0000_t75" style="width:129pt;height:21.65pt" o:ole="">
+          <v:shape id="_x0000_i1045" type="#_x0000_t75" style="width:129pt;height:21.75pt" o:ole="">
             <v:imagedata r:id="rId48" o:title=""/>
           </v:shape>
-          <o:OLEObject Type="Embed" ProgID="Equation.3" ShapeID="_x0000_i1045" DrawAspect="Content" ObjectID="_1598098384" r:id="rId49"/>
+          <o:OLEObject Type="Embed" ProgID="Equation.3" ShapeID="_x0000_i1045" DrawAspect="Content" ObjectID="_1598959384" r:id="rId49"/>
         </w:object>
       </w:r>
     </w:p>
@@ -3269,10 +3269,10 @@
           <w:position w:val="-24"/>
         </w:rPr>
         <w:object w:dxaOrig="1120" w:dyaOrig="660">
-          <v:shape id="_x0000_i1046" type="#_x0000_t75" style="width:56.2pt;height:33.7pt" o:ole="">
+          <v:shape id="_x0000_i1046" type="#_x0000_t75" style="width:56.25pt;height:33.75pt" o:ole="">
             <v:imagedata r:id="rId50" o:title=""/>
           </v:shape>
-          <o:OLEObject Type="Embed" ProgID="Equation.3" ShapeID="_x0000_i1046" DrawAspect="Content" ObjectID="_1598098385" r:id="rId51"/>
+          <o:OLEObject Type="Embed" ProgID="Equation.3" ShapeID="_x0000_i1046" DrawAspect="Content" ObjectID="_1598959385" r:id="rId51"/>
         </w:object>
       </w:r>
     </w:p>
@@ -3314,10 +3314,10 @@
           <w:position w:val="-32"/>
         </w:rPr>
         <w:object w:dxaOrig="2760" w:dyaOrig="760">
-          <v:shape id="_x0000_i1047" type="#_x0000_t75" style="width:137.35pt;height:37.45pt" o:ole="">
+          <v:shape id="_x0000_i1047" type="#_x0000_t75" style="width:137.25pt;height:37.5pt" o:ole="">
             <v:imagedata r:id="rId52" o:title=""/>
           </v:shape>
-          <o:OLEObject Type="Embed" ProgID="Equation.3" ShapeID="_x0000_i1047" DrawAspect="Content" ObjectID="_1598098386" r:id="rId53"/>
+          <o:OLEObject Type="Embed" ProgID="Equation.3" ShapeID="_x0000_i1047" DrawAspect="Content" ObjectID="_1598959386" r:id="rId53"/>
         </w:object>
       </w:r>
     </w:p>
@@ -3567,10 +3567,10 @@
           <w:position w:val="-32"/>
         </w:rPr>
         <w:object w:dxaOrig="6500" w:dyaOrig="760">
-          <v:shape id="_x0000_i1048" type="#_x0000_t75" style="width:325.45pt;height:37.45pt" o:ole="">
+          <v:shape id="_x0000_i1048" type="#_x0000_t75" style="width:325.5pt;height:37.5pt" o:ole="">
             <v:imagedata r:id="rId54" o:title=""/>
           </v:shape>
-          <o:OLEObject Type="Embed" ProgID="Equation.3" ShapeID="_x0000_i1048" DrawAspect="Content" ObjectID="_1598098387" r:id="rId55"/>
+          <o:OLEObject Type="Embed" ProgID="Equation.3" ShapeID="_x0000_i1048" DrawAspect="Content" ObjectID="_1598959387" r:id="rId55"/>
         </w:object>
       </w:r>
     </w:p>
@@ -3943,10 +3943,10 @@
           <w:position w:val="-46"/>
         </w:rPr>
         <w:object w:dxaOrig="2760" w:dyaOrig="1060">
-          <v:shape id="_x0000_i1049" type="#_x0000_t75" style="width:137.35pt;height:53.25pt" o:ole="">
+          <v:shape id="_x0000_i1049" type="#_x0000_t75" style="width:137.25pt;height:53.25pt" o:ole="">
             <v:imagedata r:id="rId57" o:title=""/>
           </v:shape>
-          <o:OLEObject Type="Embed" ProgID="Equation.3" ShapeID="_x0000_i1049" DrawAspect="Content" ObjectID="_1598098388" r:id="rId58"/>
+          <o:OLEObject Type="Embed" ProgID="Equation.3" ShapeID="_x0000_i1049" DrawAspect="Content" ObjectID="_1598959388" r:id="rId58"/>
         </w:object>
       </w:r>
     </w:p>
@@ -4195,10 +4195,10 @@
           <w:position w:val="-12"/>
         </w:rPr>
         <w:object w:dxaOrig="1400" w:dyaOrig="380">
-          <v:shape id="_x0000_i1050" type="#_x0000_t75" style="width:70.35pt;height:18.75pt" o:ole="">
+          <v:shape id="_x0000_i1050" type="#_x0000_t75" style="width:70.5pt;height:18.75pt" o:ole="">
             <v:imagedata r:id="rId60" o:title=""/>
           </v:shape>
-          <o:OLEObject Type="Embed" ProgID="Equation.3" ShapeID="_x0000_i1050" DrawAspect="Content" ObjectID="_1598098389" r:id="rId61"/>
+          <o:OLEObject Type="Embed" ProgID="Equation.3" ShapeID="_x0000_i1050" DrawAspect="Content" ObjectID="_1598959389" r:id="rId61"/>
         </w:object>
       </w:r>
     </w:p>
@@ -4244,10 +4244,10 @@
           <w:position w:val="-32"/>
         </w:rPr>
         <w:object w:dxaOrig="1560" w:dyaOrig="760">
-          <v:shape id="_x0000_i1051" type="#_x0000_t75" style="width:77.4pt;height:37.45pt" o:ole="">
+          <v:shape id="_x0000_i1051" type="#_x0000_t75" style="width:77.25pt;height:37.5pt" o:ole="">
             <v:imagedata r:id="rId62" o:title=""/>
           </v:shape>
-          <o:OLEObject Type="Embed" ProgID="Equation.3" ShapeID="_x0000_i1051" DrawAspect="Content" ObjectID="_1598098390" r:id="rId63"/>
+          <o:OLEObject Type="Embed" ProgID="Equation.3" ShapeID="_x0000_i1051" DrawAspect="Content" ObjectID="_1598959390" r:id="rId63"/>
         </w:object>
       </w:r>
     </w:p>
@@ -4290,10 +4290,10 @@
           <w:position w:val="-12"/>
         </w:rPr>
         <w:object w:dxaOrig="1300" w:dyaOrig="380">
-          <v:shape id="_x0000_i1052" type="#_x0000_t75" style="width:65.35pt;height:18.75pt" o:ole="">
+          <v:shape id="_x0000_i1052" type="#_x0000_t75" style="width:65.25pt;height:18.75pt" o:ole="">
             <v:imagedata r:id="rId64" o:title=""/>
           </v:shape>
-          <o:OLEObject Type="Embed" ProgID="Equation.3" ShapeID="_x0000_i1052" DrawAspect="Content" ObjectID="_1598098391" r:id="rId65"/>
+          <o:OLEObject Type="Embed" ProgID="Equation.3" ShapeID="_x0000_i1052" DrawAspect="Content" ObjectID="_1598959391" r:id="rId65"/>
         </w:object>
       </w:r>
       <w:r>
@@ -4315,10 +4315,10 @@
           <w:position w:val="-12"/>
         </w:rPr>
         <w:object w:dxaOrig="1359" w:dyaOrig="360">
-          <v:shape id="_x0000_i1053" type="#_x0000_t75" style="width:67.4pt;height:17.9pt" o:ole="">
+          <v:shape id="_x0000_i1053" type="#_x0000_t75" style="width:67.5pt;height:18pt" o:ole="">
             <v:imagedata r:id="rId66" o:title=""/>
           </v:shape>
-          <o:OLEObject Type="Embed" ProgID="Equation.3" ShapeID="_x0000_i1053" DrawAspect="Content" ObjectID="_1598098392" r:id="rId67"/>
+          <o:OLEObject Type="Embed" ProgID="Equation.3" ShapeID="_x0000_i1053" DrawAspect="Content" ObjectID="_1598959392" r:id="rId67"/>
         </w:object>
       </w:r>
     </w:p>
@@ -4361,10 +4361,10 @@
           <w:position w:val="-12"/>
         </w:rPr>
         <w:object w:dxaOrig="1600" w:dyaOrig="360">
-          <v:shape id="_x0000_i1054" type="#_x0000_t75" style="width:80.3pt;height:17.9pt" o:ole="">
+          <v:shape id="_x0000_i1054" type="#_x0000_t75" style="width:80.25pt;height:18pt" o:ole="">
             <v:imagedata r:id="rId68" o:title=""/>
           </v:shape>
-          <o:OLEObject Type="Embed" ProgID="Equation.3" ShapeID="_x0000_i1054" DrawAspect="Content" ObjectID="_1598098393" r:id="rId69"/>
+          <o:OLEObject Type="Embed" ProgID="Equation.3" ShapeID="_x0000_i1054" DrawAspect="Content" ObjectID="_1598959393" r:id="rId69"/>
         </w:object>
       </w:r>
     </w:p>
@@ -4407,10 +4407,10 @@
           <w:position w:val="-28"/>
         </w:rPr>
         <w:object w:dxaOrig="1680" w:dyaOrig="680">
-          <v:shape id="_x0000_i1055" type="#_x0000_t75" style="width:84.05pt;height:32.9pt" o:ole="">
+          <v:shape id="_x0000_i1055" type="#_x0000_t75" style="width:84pt;height:33pt" o:ole="">
             <v:imagedata r:id="rId70" o:title=""/>
           </v:shape>
-          <o:OLEObject Type="Embed" ProgID="Equation.3" ShapeID="_x0000_i1055" DrawAspect="Content" ObjectID="_1598098394" r:id="rId71"/>
+          <o:OLEObject Type="Embed" ProgID="Equation.3" ShapeID="_x0000_i1055" DrawAspect="Content" ObjectID="_1598959394" r:id="rId71"/>
         </w:object>
       </w:r>
     </w:p>

</xml_diff>